<commit_message>
adding updated notebook and docs
</commit_message>
<xml_diff>
--- a/information and sources.docx
+++ b/information and sources.docx
@@ -8,8 +8,23 @@
       </w:r>
     </w:p>
     <w:p>
+      <w:hyperlink r:id="rId4" w:history="1">
+        <w:r>
+          <w:rPr>
+            <w:rStyle w:val="Hyperlink"/>
+          </w:rPr>
+          <w:t>https://www.texastribune.org/2019/09/10/texas-has-most-people-without-health-insurance-nation-again/</w:t>
+        </w:r>
+      </w:hyperlink>
+    </w:p>
+    <w:p>
       <w:r>
-        <w:t>https://www.texastribune.org/2019/09/10/texas-has-most-people-without-health-insurance-nation-again/</w:t>
+        <w:t>Dallas is the most uninsured city in the US.</w:t>
+      </w:r>
+    </w:p>
+    <w:p>
+      <w:r>
+        <w:t>https://www.dmagazine.com/healthcare-business/2019/10/dallas-has-the-worst-uninsured-rate-in-the-nation/</w:t>
       </w:r>
     </w:p>
     <w:sectPr>
@@ -145,6 +160,7 @@
     <w:lsdException w:name="HTML Sample" w:semiHidden="1" w:unhideWhenUsed="1"/>
     <w:lsdException w:name="HTML Typewriter" w:semiHidden="1" w:unhideWhenUsed="1"/>
     <w:lsdException w:name="HTML Variable" w:semiHidden="1" w:unhideWhenUsed="1"/>
+    <w:lsdException w:name="Normal Table" w:semiHidden="1" w:unhideWhenUsed="1"/>
     <w:lsdException w:name="annotation subject" w:semiHidden="1" w:unhideWhenUsed="1"/>
     <w:lsdException w:name="No List" w:semiHidden="1" w:unhideWhenUsed="1"/>
     <w:lsdException w:name="Outline List 1" w:semiHidden="1" w:unhideWhenUsed="1"/>
@@ -191,8 +207,10 @@
     <w:lsdException w:name="Table Subtle 2" w:semiHidden="1" w:unhideWhenUsed="1"/>
     <w:lsdException w:name="Table Web 1" w:semiHidden="1" w:unhideWhenUsed="1"/>
     <w:lsdException w:name="Table Web 2" w:semiHidden="1" w:unhideWhenUsed="1"/>
+    <w:lsdException w:name="Table Web 3" w:semiHidden="1" w:unhideWhenUsed="1"/>
     <w:lsdException w:name="Balloon Text" w:semiHidden="1" w:unhideWhenUsed="1"/>
     <w:lsdException w:name="Table Grid" w:uiPriority="39"/>
+    <w:lsdException w:name="Table Theme" w:semiHidden="1" w:unhideWhenUsed="1"/>
     <w:lsdException w:name="Placeholder Text" w:semiHidden="1"/>
     <w:lsdException w:name="No Spacing" w:uiPriority="1" w:qFormat="1"/>
     <w:lsdException w:name="Light Shading" w:uiPriority="60"/>
@@ -445,6 +463,29 @@
     <w:semiHidden/>
     <w:unhideWhenUsed/>
   </w:style>
+  <w:style w:type="character" w:styleId="Hyperlink">
+    <w:name w:val="Hyperlink"/>
+    <w:basedOn w:val="DefaultParagraphFont"/>
+    <w:uiPriority w:val="99"/>
+    <w:unhideWhenUsed/>
+    <w:rsid w:val="0022232A"/>
+    <w:rPr>
+      <w:color w:val="0563C1" w:themeColor="hyperlink"/>
+      <w:u w:val="single"/>
+    </w:rPr>
+  </w:style>
+  <w:style w:type="character" w:styleId="UnresolvedMention">
+    <w:name w:val="Unresolved Mention"/>
+    <w:basedOn w:val="DefaultParagraphFont"/>
+    <w:uiPriority w:val="99"/>
+    <w:semiHidden/>
+    <w:unhideWhenUsed/>
+    <w:rsid w:val="0022232A"/>
+    <w:rPr>
+      <w:color w:val="605E5C"/>
+      <w:shd w:val="clear" w:color="auto" w:fill="E1DFDD"/>
+    </w:rPr>
+  </w:style>
 </w:styles>
 </file>
 

</xml_diff>